<commit_message>
document: support inserting paragraphs within a document
</commit_message>
<xml_diff>
--- a/_examples/document/edit-document/edit-document.docx
+++ b/_examples/document/edit-document/edit-document.docx
@@ -21,11 +21,27 @@
             <w:pStyle w:val="Name"/>
           </w:pPr>
           <w:r>
+            <w:t>Mr.</w:t>
+          </w:r>
+        </w:p>
+        <w:p>
+          <w:pPr>
+            <w:pStyle w:val="Name"/>
+          </w:pPr>
+          <w:r>
             <w:t xml:space="preserve">John </w:t>
             <w:br/>
           </w:r>
           <w:r>
             <w:t>Smith</w:t>
+          </w:r>
+        </w:p>
+        <w:p>
+          <w:pPr>
+            <w:pStyle w:val="Name"/>
+          </w:pPr>
+          <w:r>
+            <w:t>III</w:t>
           </w:r>
         </w:p>
       </w:sdtContent>
@@ -69,7 +85,7 @@
             <w:pStyle w:val="Date"/>
           </w:pPr>
           <w:r>
-            <w:t>Sep 26, 2017</w:t>
+            <w:t>Sep 28, 2017</w:t>
           </w:r>
         </w:p>
       </w:sdtContent>

</xml_diff>

<commit_message>
document: support inserting runs mid-paragraph
</commit_message>
<xml_diff>
--- a/_examples/document/edit-document/edit-document.docx
+++ b/_examples/document/edit-document/edit-document.docx
@@ -214,8 +214,15 @@
             <w:pStyle w:val="Signature"/>
           </w:pPr>
           <w:r>
+            <w:t>---Before----</w:t>
+            <w:br/>
+          </w:r>
+          <w:r>
             <w:t>John Smith</w:t>
             <w:br/>
+          </w:r>
+          <w:r>
+            <w:t>---After----</w:t>
           </w:r>
         </w:p>
       </w:sdtContent>

</xml_diff>